<commit_message>
Aleksandar: Ispravka sadržaja dokumenata
</commit_message>
<xml_diff>
--- a/Faza2/SSU dokumenti/1.SSU Registracija gosta.docx
+++ b/Faza2/SSU dokumenti/1.SSU Registracija gosta.docx
@@ -4584,10 +4584,7 @@
       </w:r>
       <w:r>
         <w:br/>
-        <w:t>4</w:t>
-      </w:r>
-      <w:r>
-        <w:t xml:space="preserve">.2.    </w:t>
+        <w:t xml:space="preserve">4.2.    </w:t>
       </w:r>
       <w:proofErr w:type="spellStart"/>
       <w:r>
@@ -4636,12 +4633,7 @@
       <w:proofErr w:type="spellEnd"/>
       <w:r>
         <w:br/>
-      </w:r>
-      <w:r>
-        <w:t>4</w:t>
-      </w:r>
-      <w:r>
-        <w:t xml:space="preserve">.2.1. </w:t>
+        <w:t xml:space="preserve">4.2.1. </w:t>
       </w:r>
       <w:proofErr w:type="spellStart"/>
       <w:r>
@@ -4669,10 +4661,7 @@
       </w:r>
       <w:proofErr w:type="spellStart"/>
       <w:r>
-        <w:t>k</w:t>
-      </w:r>
-      <w:r>
-        <w:t>orisničko</w:t>
+        <w:t>korisničko</w:t>
       </w:r>
       <w:proofErr w:type="spellEnd"/>
       <w:r>
@@ -4717,12 +4706,7 @@
       <w:proofErr w:type="spellEnd"/>
       <w:r>
         <w:br/>
-      </w:r>
-      <w:r>
-        <w:t>4</w:t>
-      </w:r>
-      <w:r>
-        <w:t xml:space="preserve">.2.2. </w:t>
+        <w:t xml:space="preserve">4.2.2. </w:t>
       </w:r>
       <w:proofErr w:type="spellStart"/>
       <w:r>
@@ -4746,13 +4730,7 @@
       </w:r>
       <w:proofErr w:type="spellEnd"/>
       <w:r>
-        <w:t xml:space="preserve"> </w:t>
-      </w:r>
-      <w:r>
-        <w:t>3</w:t>
-      </w:r>
-      <w:r>
-        <w:t>.</w:t>
+        <w:t xml:space="preserve"> 3.</w:t>
       </w:r>
       <w:r>
         <w:br/>

</xml_diff>